<commit_message>
edit laporan & add slide
</commit_message>
<xml_diff>
--- a/Laporan Tugas Besar_1301154219_1301154282_1301150037.docx
+++ b/Laporan Tugas Besar_1301154219_1301154282_1301150037.docx
@@ -3124,7 +3124,13 @@
         <w:rPr>
           <w:lang w:val="id-ID"/>
         </w:rPr>
-        <w:t xml:space="preserve">akan membantu untuk mengubah kata – kata menjadi kata dasar sehingga memiliki arti yang sama dan lebih mudah untuk dilakukan klasifikasi dan pengambilan </w:t>
+        <w:t>akan membantu untuk mengubah kata – kata menjadi kata dasar sehingga memiliki arti yang sama dan lebih mudah untuk dilakukan kla</w:t>
+      </w:r>
+      <w:r>
+        <w:rPr>
+          <w:lang w:val="id-ID"/>
+        </w:rPr>
+        <w:t xml:space="preserve">sifikasi dan pengambilan </w:t>
       </w:r>
       <w:proofErr w:type="spellStart"/>
       <w:r>
@@ -3138,7 +3144,7 @@
         <w:rPr>
           <w:lang w:val="id-ID"/>
         </w:rPr>
-        <w:t xml:space="preserve">. </w:t>
+        <w:t xml:space="preserve"> atau bisa diartikan dapat mengurangi variansi kata yang ada sehingga memudahkan klasifikasi.</w:t>
       </w:r>
     </w:p>
     <w:p>
@@ -3247,27 +3253,14 @@
       <w:r>
         <w:t xml:space="preserve"> </w:t>
       </w:r>
-      <w:r>
-        <w:fldChar w:fldCharType="begin"/>
-      </w:r>
-      <w:r>
-        <w:instrText xml:space="preserve"> SEQ Gambar \* ARABIC </w:instrText>
-      </w:r>
-      <w:r>
-        <w:fldChar w:fldCharType="separate"/>
-      </w:r>
-      <w:r>
-        <w:rPr>
-          <w:noProof/>
-        </w:rPr>
-        <w:t>1</w:t>
-      </w:r>
-      <w:r>
-        <w:rPr>
-          <w:noProof/>
-        </w:rPr>
-        <w:fldChar w:fldCharType="end"/>
-      </w:r>
+      <w:fldSimple w:instr=" SEQ Gambar \* ARABIC ">
+        <w:r>
+          <w:rPr>
+            <w:noProof/>
+          </w:rPr>
+          <w:t>1</w:t>
+        </w:r>
+      </w:fldSimple>
       <w:r>
         <w:t xml:space="preserve"> </w:t>
       </w:r>
@@ -3990,13 +3983,98 @@
           <w:i/>
           <w:lang w:val="id-ID"/>
         </w:rPr>
+        <w:t xml:space="preserve"> </w:t>
+      </w:r>
+      <w:r>
+        <w:rPr>
+          <w:lang w:val="id-ID"/>
+        </w:rPr>
+        <w:t>dengan</w:t>
+      </w:r>
+      <w:r>
+        <w:rPr>
+          <w:i/>
+          <w:lang w:val="id-ID"/>
+        </w:rPr>
+        <w:t xml:space="preserve"> </w:t>
+      </w:r>
+      <w:r>
+        <w:rPr>
+          <w:lang w:val="id-ID"/>
+        </w:rPr>
+        <w:t>mengurangi variansi kata yang ada sehingga memudahkan klasifikasi</w:t>
+      </w:r>
+      <w:r>
+        <w:rPr>
+          <w:i/>
+          <w:lang w:val="id-ID"/>
+        </w:rPr>
         <w:t xml:space="preserve">. </w:t>
       </w:r>
-      <w:r>
-        <w:rPr>
-          <w:lang w:val="id-ID"/>
-        </w:rPr>
-        <w:t xml:space="preserve">Dan dengan mengubah kata menjadi formal, dapat membantu menghindari perbedaan – perbedaan kata yang sebenarnya adalah kata yang sama namun dianggap berbeda karena perbedaan satu huruf saja. Kesulitan yang didapatkan saat membuat penelitian ini adalah pengambilan data yang dilakukan dengan </w:t>
+      <w:proofErr w:type="spellStart"/>
+      <w:r>
+        <w:rPr>
+          <w:lang w:val="id-ID"/>
+        </w:rPr>
+        <w:t>Fitur</w:t>
+      </w:r>
+      <w:proofErr w:type="spellEnd"/>
+      <w:r>
+        <w:rPr>
+          <w:lang w:val="id-ID"/>
+        </w:rPr>
+        <w:t xml:space="preserve"> </w:t>
+      </w:r>
+      <w:proofErr w:type="spellStart"/>
+      <w:r>
+        <w:rPr>
+          <w:i/>
+          <w:lang w:val="id-ID"/>
+        </w:rPr>
+        <w:t>Mutual</w:t>
+      </w:r>
+      <w:proofErr w:type="spellEnd"/>
+      <w:r>
+        <w:rPr>
+          <w:i/>
+          <w:lang w:val="id-ID"/>
+        </w:rPr>
+        <w:t xml:space="preserve"> </w:t>
+      </w:r>
+      <w:proofErr w:type="spellStart"/>
+      <w:r>
+        <w:rPr>
+          <w:i/>
+          <w:lang w:val="id-ID"/>
+        </w:rPr>
+        <w:t>Information</w:t>
+      </w:r>
+      <w:proofErr w:type="spellEnd"/>
+      <w:r>
+        <w:rPr>
+          <w:lang w:val="id-ID"/>
+        </w:rPr>
+        <w:t xml:space="preserve"> dapat membantu menaikkan akurasi dengan mengurangi </w:t>
+      </w:r>
+      <w:proofErr w:type="spellStart"/>
+      <w:r>
+        <w:rPr>
+          <w:lang w:val="id-ID"/>
+        </w:rPr>
+        <w:t>fitur</w:t>
+      </w:r>
+      <w:proofErr w:type="spellEnd"/>
+      <w:r>
+        <w:rPr>
+          <w:lang w:val="id-ID"/>
+        </w:rPr>
+        <w:t xml:space="preserve"> yang tidak penting pada proses klasifikasi</w:t>
+      </w:r>
+      <w:r>
+        <w:rPr>
+          <w:lang w:val="id-ID"/>
+        </w:rPr>
+        <w:t xml:space="preserve">. Kesulitan yang didapatkan saat membuat penelitian ini adalah pengambilan data yang dilakukan dengan </w:t>
       </w:r>
       <w:proofErr w:type="spellStart"/>
       <w:r>
@@ -4202,24 +4280,8 @@
           <w:lang w:val="id-ID"/>
         </w:rPr>
       </w:pPr>
-    </w:p>
-    <w:p>
-      <w:pPr>
-        <w:ind w:firstLine="0"/>
-        <w:rPr>
-          <w:sz w:val="21"/>
-          <w:lang w:val="id-ID"/>
-        </w:rPr>
-      </w:pPr>
-    </w:p>
-    <w:p>
-      <w:pPr>
-        <w:ind w:firstLine="0"/>
-        <w:rPr>
-          <w:sz w:val="21"/>
-          <w:lang w:val="id-ID"/>
-        </w:rPr>
-      </w:pPr>
+      <w:bookmarkStart w:id="0" w:name="_GoBack"/>
+      <w:bookmarkEnd w:id="0"/>
     </w:p>
     <w:p>
       <w:pPr>
@@ -4547,8 +4609,6 @@
                 <w:lang w:val="id-ID"/>
               </w:rPr>
             </w:pPr>
-            <w:bookmarkStart w:id="0" w:name="_GoBack"/>
-            <w:bookmarkEnd w:id="0"/>
           </w:p>
         </w:tc>
       </w:tr>
@@ -4675,14 +4735,7 @@
                 <w:i/>
                 <w:lang w:val="id-ID"/>
               </w:rPr>
-              <w:t xml:space="preserve"> tambahan data</w:t>
-            </w:r>
-            <w:r>
-              <w:rPr>
-                <w:i/>
-                <w:lang w:val="id-ID"/>
-              </w:rPr>
-              <w:t xml:space="preserve">, </w:t>
+              <w:t xml:space="preserve"> tambahan data, </w:t>
             </w:r>
             <w:proofErr w:type="spellStart"/>
             <w:r>
@@ -4872,14 +4925,7 @@
                 <w:i/>
                 <w:lang w:val="id-ID"/>
               </w:rPr>
-              <w:t xml:space="preserve"> data</w:t>
-            </w:r>
-            <w:r>
-              <w:rPr>
-                <w:i/>
-                <w:lang w:val="id-ID"/>
-              </w:rPr>
-              <w:t xml:space="preserve">, </w:t>
+              <w:t xml:space="preserve"> data, </w:t>
             </w:r>
             <w:proofErr w:type="spellStart"/>
             <w:r>
@@ -6907,11 +6953,11 @@
         </c:dLbls>
         <c:gapWidth val="219"/>
         <c:overlap val="-27"/>
-        <c:axId val="1823707552"/>
-        <c:axId val="1793978240"/>
+        <c:axId val="1896082016"/>
+        <c:axId val="1897515328"/>
       </c:barChart>
       <c:catAx>
-        <c:axId val="1823707552"/>
+        <c:axId val="1896082016"/>
         <c:scaling>
           <c:orientation val="minMax"/>
         </c:scaling>
@@ -6954,7 +7000,7 @@
             <a:endParaRPr lang="en-US"/>
           </a:p>
         </c:txPr>
-        <c:crossAx val="1793978240"/>
+        <c:crossAx val="1897515328"/>
         <c:crosses val="autoZero"/>
         <c:auto val="1"/>
         <c:lblAlgn val="ctr"/>
@@ -6962,7 +7008,7 @@
         <c:noMultiLvlLbl val="0"/>
       </c:catAx>
       <c:valAx>
-        <c:axId val="1793978240"/>
+        <c:axId val="1897515328"/>
         <c:scaling>
           <c:orientation val="minMax"/>
         </c:scaling>
@@ -7012,7 +7058,7 @@
             <a:endParaRPr lang="en-US"/>
           </a:p>
         </c:txPr>
-        <c:crossAx val="1823707552"/>
+        <c:crossAx val="1896082016"/>
         <c:crosses val="autoZero"/>
         <c:crossBetween val="between"/>
       </c:valAx>

</xml_diff>

<commit_message>
edit persentase pengerjaan (laporan)
</commit_message>
<xml_diff>
--- a/Laporan Tugas Besar_1301154219_1301154282_1301150037.docx
+++ b/Laporan Tugas Besar_1301154219_1301154282_1301150037.docx
@@ -3253,14 +3253,27 @@
       <w:r>
         <w:t xml:space="preserve"> </w:t>
       </w:r>
-      <w:fldSimple w:instr=" SEQ Gambar \* ARABIC ">
-        <w:r>
-          <w:rPr>
-            <w:noProof/>
-          </w:rPr>
-          <w:t>1</w:t>
-        </w:r>
-      </w:fldSimple>
+      <w:r>
+        <w:fldChar w:fldCharType="begin"/>
+      </w:r>
+      <w:r>
+        <w:instrText xml:space="preserve"> SEQ Gambar \* ARABIC </w:instrText>
+      </w:r>
+      <w:r>
+        <w:fldChar w:fldCharType="separate"/>
+      </w:r>
+      <w:r>
+        <w:rPr>
+          <w:noProof/>
+        </w:rPr>
+        <w:t>1</w:t>
+      </w:r>
+      <w:r>
+        <w:rPr>
+          <w:noProof/>
+        </w:rPr>
+        <w:fldChar w:fldCharType="end"/>
+      </w:r>
       <w:r>
         <w:t xml:space="preserve"> </w:t>
       </w:r>
@@ -4280,8 +4293,6 @@
           <w:lang w:val="id-ID"/>
         </w:rPr>
       </w:pPr>
-      <w:bookmarkStart w:id="0" w:name="_GoBack"/>
-      <w:bookmarkEnd w:id="0"/>
     </w:p>
     <w:p>
       <w:pPr>
@@ -4425,6 +4436,9 @@
         </w:tc>
       </w:tr>
       <w:tr>
+        <w:trPr>
+          <w:trHeight w:val="1277"/>
+        </w:trPr>
         <w:tc>
           <w:tcPr>
             <w:tcW w:w="714" w:type="dxa"/>
@@ -4594,7 +4608,16 @@
                 <w:i/>
                 <w:lang w:val="id-ID"/>
               </w:rPr>
-              <w:t xml:space="preserve"> MI, dan laporan</w:t>
+              <w:t xml:space="preserve"> MI</w:t>
+            </w:r>
+            <w:bookmarkStart w:id="0" w:name="_GoBack"/>
+            <w:bookmarkEnd w:id="0"/>
+            <w:r>
+              <w:rPr>
+                <w:i/>
+                <w:lang w:val="id-ID"/>
+              </w:rPr>
+              <w:t>, dan laporan</w:t>
             </w:r>
           </w:p>
         </w:tc>
@@ -4609,6 +4632,12 @@
                 <w:lang w:val="id-ID"/>
               </w:rPr>
             </w:pPr>
+            <w:r>
+              <w:rPr>
+                <w:lang w:val="id-ID"/>
+              </w:rPr>
+              <w:t>(100/3)%</w:t>
+            </w:r>
           </w:p>
         </w:tc>
       </w:tr>
@@ -4791,6 +4820,12 @@
                 <w:lang w:val="id-ID"/>
               </w:rPr>
             </w:pPr>
+            <w:r>
+              <w:rPr>
+                <w:lang w:val="id-ID"/>
+              </w:rPr>
+              <w:t>(100/3)%</w:t>
+            </w:r>
           </w:p>
         </w:tc>
       </w:tr>
@@ -4972,6 +5007,12 @@
                 <w:lang w:val="id-ID"/>
               </w:rPr>
             </w:pPr>
+            <w:r>
+              <w:rPr>
+                <w:lang w:val="id-ID"/>
+              </w:rPr>
+              <w:t>(100/3)%</w:t>
+            </w:r>
           </w:p>
         </w:tc>
       </w:tr>
@@ -6953,11 +6994,11 @@
         </c:dLbls>
         <c:gapWidth val="219"/>
         <c:overlap val="-27"/>
-        <c:axId val="1896082016"/>
-        <c:axId val="1897515328"/>
+        <c:axId val="-945921184"/>
+        <c:axId val="-945918864"/>
       </c:barChart>
       <c:catAx>
-        <c:axId val="1896082016"/>
+        <c:axId val="-945921184"/>
         <c:scaling>
           <c:orientation val="minMax"/>
         </c:scaling>
@@ -7000,7 +7041,7 @@
             <a:endParaRPr lang="en-US"/>
           </a:p>
         </c:txPr>
-        <c:crossAx val="1897515328"/>
+        <c:crossAx val="-945918864"/>
         <c:crosses val="autoZero"/>
         <c:auto val="1"/>
         <c:lblAlgn val="ctr"/>
@@ -7008,7 +7049,7 @@
         <c:noMultiLvlLbl val="0"/>
       </c:catAx>
       <c:valAx>
-        <c:axId val="1897515328"/>
+        <c:axId val="-945918864"/>
         <c:scaling>
           <c:orientation val="minMax"/>
         </c:scaling>
@@ -7058,7 +7099,7 @@
             <a:endParaRPr lang="en-US"/>
           </a:p>
         </c:txPr>
-        <c:crossAx val="1896082016"/>
+        <c:crossAx val="-945921184"/>
         <c:crosses val="autoZero"/>
         <c:crossBetween val="between"/>
       </c:valAx>

</xml_diff>